<commit_message>
login and registration page
</commit_message>
<xml_diff>
--- a/webDevelopmentWithPython project.docx
+++ b/webDevelopmentWithPython project.docx
@@ -15,8 +15,17 @@
           <w:b/>
           <w:bCs/>
         </w:rPr>
-        <w:t>Before start project change some settings in vscode</w:t>
-      </w:r>
+        <w:t xml:space="preserve">Before start project change some settings in </w:t>
+      </w:r>
+      <w:proofErr w:type="spellStart"/>
+      <w:r>
+        <w:rPr>
+          <w:b/>
+          <w:bCs/>
+        </w:rPr>
+        <w:t>vscode</w:t>
+      </w:r>
+      <w:proofErr w:type="spellEnd"/>
     </w:p>
     <w:p>
       <w:pPr>
@@ -27,7 +36,23 @@
         </w:numPr>
       </w:pPr>
       <w:r>
-        <w:t>Open webDevelopmentWithPython project folder in vscode.</w:t>
+        <w:t xml:space="preserve">Open </w:t>
+      </w:r>
+      <w:proofErr w:type="spellStart"/>
+      <w:r>
+        <w:t>webDevelopmentWithPython</w:t>
+      </w:r>
+      <w:proofErr w:type="spellEnd"/>
+      <w:r>
+        <w:t xml:space="preserve"> project folder in </w:t>
+      </w:r>
+      <w:proofErr w:type="spellStart"/>
+      <w:r>
+        <w:t>vscode</w:t>
+      </w:r>
+      <w:proofErr w:type="spellEnd"/>
+      <w:r>
+        <w:t>.</w:t>
       </w:r>
     </w:p>
     <w:p>
@@ -39,7 +64,15 @@
         </w:numPr>
       </w:pPr>
       <w:r>
-        <w:t xml:space="preserve">In vscode install python </w:t>
+        <w:t xml:space="preserve">In </w:t>
+      </w:r>
+      <w:proofErr w:type="spellStart"/>
+      <w:r>
+        <w:t>vscode</w:t>
+      </w:r>
+      <w:proofErr w:type="spellEnd"/>
+      <w:r>
+        <w:t xml:space="preserve"> install python </w:t>
       </w:r>
       <w:r>
         <w:t>extension</w:t>
@@ -57,7 +90,15 @@
         </w:numPr>
       </w:pPr>
       <w:r>
-        <w:t xml:space="preserve">In vscode install live server </w:t>
+        <w:t xml:space="preserve">In </w:t>
+      </w:r>
+      <w:proofErr w:type="spellStart"/>
+      <w:r>
+        <w:t>vscode</w:t>
+      </w:r>
+      <w:proofErr w:type="spellEnd"/>
+      <w:r>
+        <w:t xml:space="preserve"> install live server </w:t>
       </w:r>
       <w:r>
         <w:t>extension</w:t>
@@ -75,7 +116,15 @@
         </w:numPr>
       </w:pPr>
       <w:r>
-        <w:t xml:space="preserve">In vscode install code runner </w:t>
+        <w:t xml:space="preserve">In </w:t>
+      </w:r>
+      <w:proofErr w:type="spellStart"/>
+      <w:r>
+        <w:t>vscode</w:t>
+      </w:r>
+      <w:proofErr w:type="spellEnd"/>
+      <w:r>
+        <w:t xml:space="preserve"> install code runner </w:t>
       </w:r>
       <w:r>
         <w:t>extension</w:t>
@@ -93,7 +142,15 @@
         </w:numPr>
       </w:pPr>
       <w:r>
-        <w:t>In vscode open setting and search code runner and tick on clear previous output, run in terminal, save file before run.</w:t>
+        <w:t xml:space="preserve">In </w:t>
+      </w:r>
+      <w:proofErr w:type="spellStart"/>
+      <w:r>
+        <w:t>vscode</w:t>
+      </w:r>
+      <w:proofErr w:type="spellEnd"/>
+      <w:r>
+        <w:t xml:space="preserve"> open setting and search code runner and tick on clear previous output, run in terminal, save file before run.</w:t>
       </w:r>
     </w:p>
     <w:p>
@@ -128,8 +185,21 @@
           <w:numId w:val="2"/>
         </w:numPr>
       </w:pPr>
-      <w:r>
-        <w:t>Dwnld node js and install.</w:t>
+      <w:proofErr w:type="spellStart"/>
+      <w:r>
+        <w:t>Dwnld</w:t>
+      </w:r>
+      <w:proofErr w:type="spellEnd"/>
+      <w:r>
+        <w:t xml:space="preserve"> node </w:t>
+      </w:r>
+      <w:proofErr w:type="spellStart"/>
+      <w:r>
+        <w:t>js</w:t>
+      </w:r>
+      <w:proofErr w:type="spellEnd"/>
+      <w:r>
+        <w:t xml:space="preserve"> and install.</w:t>
       </w:r>
     </w:p>
     <w:p>
@@ -141,8 +211,17 @@
         </w:numPr>
       </w:pPr>
       <w:r>
-        <w:t xml:space="preserve">To install angular open cmd and type </w:t>
-      </w:r>
+        <w:t xml:space="preserve">To install angular open </w:t>
+      </w:r>
+      <w:proofErr w:type="spellStart"/>
+      <w:r>
+        <w:t>cmd</w:t>
+      </w:r>
+      <w:proofErr w:type="spellEnd"/>
+      <w:r>
+        <w:t xml:space="preserve"> and type </w:t>
+      </w:r>
+      <w:proofErr w:type="spellStart"/>
       <w:r>
         <w:rPr>
           <w:rFonts w:ascii="Arial" w:hAnsi="Arial" w:cs="Arial"/>
@@ -151,7 +230,18 @@
           <w:color w:val="000000"/>
           <w:shd w:val="clear" w:color="auto" w:fill="FFFFFF"/>
         </w:rPr>
-        <w:t>npm install –g @angular/cli</w:t>
+        <w:t>npm</w:t>
+      </w:r>
+      <w:proofErr w:type="spellEnd"/>
+      <w:r>
+        <w:rPr>
+          <w:rFonts w:ascii="Arial" w:hAnsi="Arial" w:cs="Arial"/>
+          <w:b/>
+          <w:bCs/>
+          <w:color w:val="000000"/>
+          <w:shd w:val="clear" w:color="auto" w:fill="FFFFFF"/>
+        </w:rPr>
+        <w:t xml:space="preserve"> install –g @angular/cli</w:t>
       </w:r>
     </w:p>
     <w:p>
@@ -176,7 +266,43 @@
           <w:color w:val="000000"/>
           <w:shd w:val="clear" w:color="auto" w:fill="FFFFFF"/>
         </w:rPr>
-        <w:t xml:space="preserve"> vs code terminal “npm install”.</w:t>
+        <w:t xml:space="preserve"> </w:t>
+      </w:r>
+      <w:proofErr w:type="spellStart"/>
+      <w:r>
+        <w:rPr>
+          <w:rFonts w:ascii="Arial" w:hAnsi="Arial" w:cs="Arial"/>
+          <w:color w:val="000000"/>
+          <w:shd w:val="clear" w:color="auto" w:fill="FFFFFF"/>
+        </w:rPr>
+        <w:t>vs</w:t>
+      </w:r>
+      <w:proofErr w:type="spellEnd"/>
+      <w:r>
+        <w:rPr>
+          <w:rFonts w:ascii="Arial" w:hAnsi="Arial" w:cs="Arial"/>
+          <w:color w:val="000000"/>
+          <w:shd w:val="clear" w:color="auto" w:fill="FFFFFF"/>
+        </w:rPr>
+        <w:t xml:space="preserve"> code terminal “</w:t>
+      </w:r>
+      <w:proofErr w:type="spellStart"/>
+      <w:r>
+        <w:rPr>
+          <w:rFonts w:ascii="Arial" w:hAnsi="Arial" w:cs="Arial"/>
+          <w:color w:val="000000"/>
+          <w:shd w:val="clear" w:color="auto" w:fill="FFFFFF"/>
+        </w:rPr>
+        <w:t>npm</w:t>
+      </w:r>
+      <w:proofErr w:type="spellEnd"/>
+      <w:r>
+        <w:rPr>
+          <w:rFonts w:ascii="Arial" w:hAnsi="Arial" w:cs="Arial"/>
+          <w:color w:val="000000"/>
+          <w:shd w:val="clear" w:color="auto" w:fill="FFFFFF"/>
+        </w:rPr>
+        <w:t xml:space="preserve"> install”.</w:t>
       </w:r>
     </w:p>
     <w:p>
@@ -201,15 +327,43 @@
           <w:color w:val="000000"/>
           <w:shd w:val="clear" w:color="auto" w:fill="FFFFFF"/>
         </w:rPr>
-        <w:t xml:space="preserve"> vs code terminal “</w:t>
-      </w:r>
-      <w:r>
-        <w:rPr>
-          <w:rFonts w:ascii="Arial" w:hAnsi="Arial" w:cs="Arial"/>
-          <w:color w:val="000000"/>
-          <w:shd w:val="clear" w:color="auto" w:fill="FFFFFF"/>
-        </w:rPr>
-        <w:t>ng serve</w:t>
+        <w:t xml:space="preserve"> </w:t>
+      </w:r>
+      <w:proofErr w:type="spellStart"/>
+      <w:r>
+        <w:rPr>
+          <w:rFonts w:ascii="Arial" w:hAnsi="Arial" w:cs="Arial"/>
+          <w:color w:val="000000"/>
+          <w:shd w:val="clear" w:color="auto" w:fill="FFFFFF"/>
+        </w:rPr>
+        <w:t>vs</w:t>
+      </w:r>
+      <w:proofErr w:type="spellEnd"/>
+      <w:r>
+        <w:rPr>
+          <w:rFonts w:ascii="Arial" w:hAnsi="Arial" w:cs="Arial"/>
+          <w:color w:val="000000"/>
+          <w:shd w:val="clear" w:color="auto" w:fill="FFFFFF"/>
+        </w:rPr>
+        <w:t xml:space="preserve"> code terminal “</w:t>
+      </w:r>
+      <w:proofErr w:type="spellStart"/>
+      <w:r>
+        <w:rPr>
+          <w:rFonts w:ascii="Arial" w:hAnsi="Arial" w:cs="Arial"/>
+          <w:color w:val="000000"/>
+          <w:shd w:val="clear" w:color="auto" w:fill="FFFFFF"/>
+        </w:rPr>
+        <w:t>ng</w:t>
+      </w:r>
+      <w:proofErr w:type="spellEnd"/>
+      <w:r>
+        <w:rPr>
+          <w:rFonts w:ascii="Arial" w:hAnsi="Arial" w:cs="Arial"/>
+          <w:color w:val="000000"/>
+          <w:shd w:val="clear" w:color="auto" w:fill="FFFFFF"/>
+        </w:rPr>
+        <w:t xml:space="preserve"> serve</w:t>
       </w:r>
       <w:r>
         <w:rPr>
@@ -227,16 +381,88 @@
         </w:rPr>
         <w:t>.</w:t>
       </w:r>
+    </w:p>
+    <w:p>
+      <w:pPr>
+        <w:pStyle w:val="ListParagraph"/>
+      </w:pPr>
       <w:bookmarkStart w:id="0" w:name="_GoBack"/>
       <w:bookmarkEnd w:id="0"/>
     </w:p>
     <w:p>
       <w:pPr>
         <w:pStyle w:val="ListParagraph"/>
-        <w:numPr>
-          <w:ilvl w:val="0"/>
-          <w:numId w:val="2"/>
-        </w:numPr>
+        <w:rPr>
+          <w:b/>
+          <w:bCs/>
+        </w:rPr>
+      </w:pPr>
+      <w:proofErr w:type="spellStart"/>
+      <w:r>
+        <w:rPr>
+          <w:b/>
+          <w:bCs/>
+        </w:rPr>
+        <w:t>Npm</w:t>
+      </w:r>
+      <w:proofErr w:type="spellEnd"/>
+      <w:r>
+        <w:rPr>
+          <w:b/>
+          <w:bCs/>
+        </w:rPr>
+        <w:t xml:space="preserve"> install</w:t>
+      </w:r>
+    </w:p>
+    <w:p>
+      <w:pPr>
+        <w:pStyle w:val="HTMLPreformatted"/>
+        <w:textAlignment w:val="baseline"/>
+        <w:rPr>
+          <w:rFonts w:ascii="Consolas" w:hAnsi="Consolas"/>
+        </w:rPr>
+      </w:pPr>
+      <w:r>
+        <w:t xml:space="preserve">1. </w:t>
+      </w:r>
+      <w:proofErr w:type="spellStart"/>
+      <w:proofErr w:type="gramStart"/>
+      <w:r>
+        <w:rPr>
+          <w:rFonts w:ascii="Arial" w:hAnsi="Arial" w:cs="Arial"/>
+          <w:bdr w:val="none" w:sz="0" w:space="0" w:color="auto" w:frame="1"/>
+        </w:rPr>
+        <w:t>npm</w:t>
+      </w:r>
+      <w:proofErr w:type="spellEnd"/>
+      <w:proofErr w:type="gramEnd"/>
+      <w:r>
+        <w:rPr>
+          <w:rFonts w:ascii="Arial" w:hAnsi="Arial" w:cs="Arial"/>
+          <w:bdr w:val="none" w:sz="0" w:space="0" w:color="auto" w:frame="1"/>
+        </w:rPr>
+        <w:t xml:space="preserve"> install bootstrap </w:t>
+      </w:r>
+      <w:proofErr w:type="spellStart"/>
+      <w:r>
+        <w:rPr>
+          <w:rFonts w:ascii="Arial" w:hAnsi="Arial" w:cs="Arial"/>
+          <w:bdr w:val="none" w:sz="0" w:space="0" w:color="auto" w:frame="1"/>
+        </w:rPr>
+        <w:t>jquery</w:t>
+      </w:r>
+      <w:proofErr w:type="spellEnd"/>
+      <w:r>
+        <w:rPr>
+          <w:rFonts w:ascii="Arial" w:hAnsi="Arial" w:cs="Arial"/>
+          <w:bdr w:val="none" w:sz="0" w:space="0" w:color="auto" w:frame="1"/>
+        </w:rPr>
+        <w:t xml:space="preserve"> --save</w:t>
+      </w:r>
+    </w:p>
+    <w:p>
+      <w:pPr>
+        <w:pStyle w:val="ListParagraph"/>
       </w:pPr>
     </w:p>
     <w:sectPr>
@@ -870,6 +1096,74 @@
       <w:contextualSpacing/>
     </w:pPr>
   </w:style>
+  <w:style w:type="paragraph" w:styleId="HTMLPreformatted">
+    <w:name w:val="HTML Preformatted"/>
+    <w:basedOn w:val="Normal"/>
+    <w:link w:val="HTMLPreformattedChar"/>
+    <w:uiPriority w:val="99"/>
+    <w:semiHidden/>
+    <w:unhideWhenUsed/>
+    <w:rsid w:val="00616987"/>
+    <w:pPr>
+      <w:tabs>
+        <w:tab w:val="left" w:pos="916"/>
+        <w:tab w:val="left" w:pos="1832"/>
+        <w:tab w:val="left" w:pos="2748"/>
+        <w:tab w:val="left" w:pos="3664"/>
+        <w:tab w:val="left" w:pos="4580"/>
+        <w:tab w:val="left" w:pos="5496"/>
+        <w:tab w:val="left" w:pos="6412"/>
+        <w:tab w:val="left" w:pos="7328"/>
+        <w:tab w:val="left" w:pos="8244"/>
+        <w:tab w:val="left" w:pos="9160"/>
+        <w:tab w:val="left" w:pos="10076"/>
+        <w:tab w:val="left" w:pos="10992"/>
+        <w:tab w:val="left" w:pos="11908"/>
+        <w:tab w:val="left" w:pos="12824"/>
+        <w:tab w:val="left" w:pos="13740"/>
+        <w:tab w:val="left" w:pos="14656"/>
+      </w:tabs>
+      <w:spacing w:after="0" w:line="240" w:lineRule="auto"/>
+    </w:pPr>
+    <w:rPr>
+      <w:rFonts w:ascii="Courier New" w:eastAsia="Times New Roman" w:hAnsi="Courier New" w:cs="Courier New"/>
+      <w:sz w:val="20"/>
+      <w:szCs w:val="20"/>
+      <w:lang w:eastAsia="en-IN" w:bidi="hi-IN"/>
+    </w:rPr>
+  </w:style>
+  <w:style w:type="character" w:customStyle="1" w:styleId="HTMLPreformattedChar">
+    <w:name w:val="HTML Preformatted Char"/>
+    <w:basedOn w:val="DefaultParagraphFont"/>
+    <w:link w:val="HTMLPreformatted"/>
+    <w:uiPriority w:val="99"/>
+    <w:semiHidden/>
+    <w:rsid w:val="00616987"/>
+    <w:rPr>
+      <w:rFonts w:ascii="Courier New" w:eastAsia="Times New Roman" w:hAnsi="Courier New" w:cs="Courier New"/>
+      <w:sz w:val="20"/>
+      <w:szCs w:val="20"/>
+      <w:lang w:eastAsia="en-IN" w:bidi="hi-IN"/>
+    </w:rPr>
+  </w:style>
+  <w:style w:type="character" w:styleId="HTMLCode">
+    <w:name w:val="HTML Code"/>
+    <w:basedOn w:val="DefaultParagraphFont"/>
+    <w:uiPriority w:val="99"/>
+    <w:semiHidden/>
+    <w:unhideWhenUsed/>
+    <w:rsid w:val="00616987"/>
+    <w:rPr>
+      <w:rFonts w:ascii="Courier New" w:eastAsia="Times New Roman" w:hAnsi="Courier New" w:cs="Courier New"/>
+      <w:sz w:val="20"/>
+      <w:szCs w:val="20"/>
+    </w:rPr>
+  </w:style>
+  <w:style w:type="character" w:customStyle="1" w:styleId="hljs-builtin">
+    <w:name w:val="hljs-built_in"/>
+    <w:basedOn w:val="DefaultParagraphFont"/>
+    <w:rsid w:val="00616987"/>
+  </w:style>
 </w:styles>
 </file>
 

</xml_diff>